<commit_message>
Introduced slNo for repeat , and numberFormats
</commit_message>
<xml_diff>
--- a/test/CompleteTest/template.docx
+++ b/test/CompleteTest/template.docx
@@ -60,6 +60,14 @@
               </w:rPr>
               <w:t>]</w:t>
             </w:r>
+            <w:r>
+              <w:rPr>
+                <w:rFonts w:cstheme="minorHAnsi"/>
+                <w:sz w:val="20"/>
+                <w:szCs w:val="24"/>
+              </w:rPr>
+              <w:t>[item.slNo]</w:t>
+            </w:r>
           </w:p>
         </w:tc>
         <w:tc>
@@ -142,6 +150,9 @@
             <w:tcW w:w="1417" w:type="dxa"/>
           </w:tcPr>
           <w:p>
+            <w:pPr>
+              <w:jc w:val="right"/>
+            </w:pPr>
             <w:r>
               <w:rPr>
                 <w:rFonts w:cstheme="minorHAnsi"/>
@@ -165,6 +176,22 @@
                 <w:szCs w:val="24"/>
               </w:rPr>
               <w:t>rate</w:t>
+            </w:r>
+            <w:r>
+              <w:rPr>
+                <w:rFonts w:cstheme="minorHAnsi"/>
+                <w:sz w:val="20"/>
+                <w:szCs w:val="24"/>
+              </w:rPr>
+              <w:t>;numberFormat=</w:t>
+            </w:r>
+            <w:r>
+              <w:rPr>
+                <w:rFonts w:cstheme="minorHAnsi"/>
+                <w:sz w:val="20"/>
+                <w:szCs w:val="24"/>
+              </w:rPr>
+              <w:t>currency</w:t>
             </w:r>
             <w:r>
               <w:rPr>
@@ -181,6 +208,9 @@
             <w:tcW w:w="851" w:type="dxa"/>
           </w:tcPr>
           <w:p>
+            <w:pPr>
+              <w:jc w:val="right"/>
+            </w:pPr>
             <w:r>
               <w:rPr>
                 <w:rFonts w:cstheme="minorHAnsi"/>
@@ -212,6 +242,9 @@
             <w:tcW w:w="1559" w:type="dxa"/>
           </w:tcPr>
           <w:p>
+            <w:pPr>
+              <w:jc w:val="right"/>
+            </w:pPr>
             <w:r>
               <w:rPr>
                 <w:rFonts w:cstheme="minorHAnsi"/>
@@ -235,6 +268,22 @@
                 <w:szCs w:val="24"/>
               </w:rPr>
               <w:t>totalPrice</w:t>
+            </w:r>
+            <w:r>
+              <w:rPr>
+                <w:rFonts w:cstheme="minorHAnsi"/>
+                <w:sz w:val="20"/>
+                <w:szCs w:val="24"/>
+              </w:rPr>
+              <w:t>;numberFormat=</w:t>
+            </w:r>
+            <w:r>
+              <w:rPr>
+                <w:rFonts w:cstheme="minorHAnsi"/>
+                <w:sz w:val="20"/>
+                <w:szCs w:val="24"/>
+              </w:rPr>
+              <w:t>currency</w:t>
             </w:r>
             <w:r>
               <w:rPr>
@@ -278,6 +327,7 @@
           </w:tcPr>
           <w:p>
             <w:pPr>
+              <w:jc w:val="right"/>
               <w:rPr>
                 <w:rFonts w:cstheme="minorHAnsi"/>
                 <w:sz w:val="20"/>
@@ -307,6 +357,22 @@
                 <w:szCs w:val="24"/>
               </w:rPr>
               <w:t>netAmount</w:t>
+            </w:r>
+            <w:r>
+              <w:rPr>
+                <w:rFonts w:cstheme="minorHAnsi"/>
+                <w:sz w:val="20"/>
+                <w:szCs w:val="24"/>
+              </w:rPr>
+              <w:t>;numberFormat=</w:t>
+            </w:r>
+            <w:r>
+              <w:rPr>
+                <w:rFonts w:cstheme="minorHAnsi"/>
+                <w:sz w:val="20"/>
+                <w:szCs w:val="24"/>
+              </w:rPr>
+              <w:t>currency</w:t>
             </w:r>
             <w:r>
               <w:rPr>
@@ -339,7 +405,31 @@
                 <w:sz w:val="20"/>
                 <w:szCs w:val="24"/>
               </w:rPr>
-              <w:t>RUPEES [record.netAmount]</w:t>
+              <w:t xml:space="preserve">RUPEES </w:t>
+            </w:r>
+            <w:r>
+              <w:rPr>
+                <w:rFonts w:cstheme="minorHAnsi"/>
+                <w:sz w:val="20"/>
+                <w:szCs w:val="24"/>
+              </w:rPr>
+              <w:t>[record.netAmount;numberFormat=</w:t>
+            </w:r>
+            <w:r>
+              <w:rPr>
+                <w:rFonts w:cstheme="minorHAnsi"/>
+                <w:sz w:val="20"/>
+                <w:szCs w:val="24"/>
+              </w:rPr>
+              <w:t>inwords</w:t>
+            </w:r>
+            <w:r>
+              <w:rPr>
+                <w:rFonts w:cstheme="minorHAnsi"/>
+                <w:sz w:val="20"/>
+                <w:szCs w:val="24"/>
+              </w:rPr>
+              <w:t>]</w:t>
             </w:r>
           </w:p>
         </w:tc>
@@ -2057,8 +2147,16 @@
         <w:p>
           <w:pPr>
             <w:pStyle w:val="Header"/>
-          </w:pPr>
-          <w:r>
+            <w:rPr>
+              <w:b/>
+              <w:sz w:val="20"/>
+            </w:rPr>
+          </w:pPr>
+          <w:r>
+            <w:rPr>
+              <w:b/>
+              <w:sz w:val="20"/>
+            </w:rPr>
             <w:t>Sl. No.</w:t>
           </w:r>
         </w:p>
@@ -2070,8 +2168,16 @@
         <w:p>
           <w:pPr>
             <w:pStyle w:val="Header"/>
-          </w:pPr>
-          <w:r>
+            <w:rPr>
+              <w:b/>
+              <w:sz w:val="20"/>
+            </w:rPr>
+          </w:pPr>
+          <w:r>
+            <w:rPr>
+              <w:b/>
+              <w:sz w:val="20"/>
+            </w:rPr>
             <w:t>Item Name &amp; Descriptions</w:t>
           </w:r>
         </w:p>
@@ -2083,8 +2189,16 @@
         <w:p>
           <w:pPr>
             <w:pStyle w:val="Header"/>
-          </w:pPr>
-          <w:r>
+            <w:rPr>
+              <w:b/>
+              <w:sz w:val="20"/>
+            </w:rPr>
+          </w:pPr>
+          <w:r>
+            <w:rPr>
+              <w:b/>
+              <w:sz w:val="20"/>
+            </w:rPr>
             <w:t>Qty</w:t>
           </w:r>
         </w:p>
@@ -2096,8 +2210,16 @@
         <w:p>
           <w:pPr>
             <w:pStyle w:val="Header"/>
-          </w:pPr>
-          <w:r>
+            <w:rPr>
+              <w:b/>
+              <w:sz w:val="20"/>
+            </w:rPr>
+          </w:pPr>
+          <w:r>
+            <w:rPr>
+              <w:b/>
+              <w:sz w:val="20"/>
+            </w:rPr>
             <w:t>Rate</w:t>
           </w:r>
         </w:p>
@@ -2109,8 +2231,16 @@
         <w:p>
           <w:pPr>
             <w:pStyle w:val="Header"/>
-          </w:pPr>
-          <w:r>
+            <w:rPr>
+              <w:b/>
+              <w:sz w:val="20"/>
+            </w:rPr>
+          </w:pPr>
+          <w:r>
+            <w:rPr>
+              <w:b/>
+              <w:sz w:val="20"/>
+            </w:rPr>
             <w:t>Disc%</w:t>
           </w:r>
         </w:p>
@@ -2122,8 +2252,16 @@
         <w:p>
           <w:pPr>
             <w:pStyle w:val="Header"/>
-          </w:pPr>
-          <w:r>
+            <w:rPr>
+              <w:b/>
+              <w:sz w:val="20"/>
+            </w:rPr>
+          </w:pPr>
+          <w:r>
+            <w:rPr>
+              <w:b/>
+              <w:sz w:val="20"/>
+            </w:rPr>
             <w:t>Amount (in Rs)</w:t>
           </w:r>
         </w:p>

</xml_diff>

<commit_message>
Updated Download Merged Document Feature
</commit_message>
<xml_diff>
--- a/test/CompleteTest/template.docx
+++ b/test/CompleteTest/template.docx
@@ -175,7 +175,7 @@
                 <w:sz w:val="20"/>
                 <w:szCs w:val="24"/>
               </w:rPr>
-              <w:t>rate</w:t>
+              <w:t>unitPrice</w:t>
             </w:r>
             <w:r>
               <w:rPr>
@@ -275,7 +275,31 @@
                 <w:sz w:val="20"/>
                 <w:szCs w:val="24"/>
               </w:rPr>
-              <w:t>;numberFormat=</w:t>
+              <w:t>;</w:t>
+            </w:r>
+            <w:r>
+              <w:rPr>
+                <w:rFonts w:cstheme="minorHAnsi"/>
+                <w:sz w:val="20"/>
+                <w:szCs w:val="24"/>
+              </w:rPr>
+              <w:t>multiply</w:t>
+            </w:r>
+            <w:r>
+              <w:rPr>
+                <w:rFonts w:cstheme="minorHAnsi"/>
+                <w:sz w:val="20"/>
+                <w:szCs w:val="24"/>
+              </w:rPr>
+              <w:t>=item.quantity,item.unitPrice;</w:t>
+            </w:r>
+            <w:r>
+              <w:rPr>
+                <w:rFonts w:cstheme="minorHAnsi"/>
+                <w:sz w:val="20"/>
+                <w:szCs w:val="24"/>
+              </w:rPr>
+              <w:t>numberFormat=</w:t>
             </w:r>
             <w:r>
               <w:rPr>

</xml_diff>